<commit_message>
update to chapter 3
</commit_message>
<xml_diff>
--- a/Final Project II/Chapter 3/Chapter 3.docx
+++ b/Final Project II/Chapter 3/Chapter 3.docx
@@ -2659,8 +2659,6 @@
           <w:lang w:val="en-US"/>
         </w:rPr>
       </w:pPr>
-      <w:bookmarkStart w:id="0" w:name="_GoBack"/>
-      <w:bookmarkEnd w:id="0"/>
     </w:p>
     <w:p>
       <w:pPr>
@@ -4120,7 +4118,6 @@
           <w:bCs/>
           <w:sz w:val="24"/>
           <w:szCs w:val="24"/>
-          <w:u w:val="none"/>
           <w:lang w:val="en-US"/>
         </w:rPr>
       </w:pPr>
@@ -4131,49 +4128,80 @@
           <w:bCs/>
           <w:sz w:val="24"/>
           <w:szCs w:val="24"/>
+          <w:lang w:val="en-US"/>
+        </w:rPr>
+        <w:t>3.3.10 Session Traversal Utilities for NAT (STUN)</w:t>
+      </w:r>
+    </w:p>
+    <w:p>
+      <w:pPr>
+        <w:rPr>
+          <w:rFonts w:hint="default" w:ascii="Times New Roman" w:hAnsi="Times New Roman"/>
+          <w:b w:val="0"/>
+          <w:bCs w:val="0"/>
+          <w:color w:val="0000FF"/>
+          <w:sz w:val="24"/>
+          <w:szCs w:val="24"/>
+          <w:lang w:val="en-US"/>
+        </w:rPr>
+      </w:pPr>
+      <w:r>
+        <w:rPr>
+          <w:rFonts w:hint="default" w:ascii="Times New Roman" w:hAnsi="Times New Roman"/>
+          <w:b w:val="0"/>
+          <w:bCs w:val="0"/>
+          <w:sz w:val="24"/>
+          <w:szCs w:val="24"/>
+          <w:lang w:val="en-US"/>
+        </w:rPr>
+        <w:t xml:space="preserve">STUN, an IETF protocol, supports real-time communication such as phone, video, and messaging over IP networks. It provides a method to establish connections with users behind a Network Address Translation (NAT) firewall, which conceals their IP addresses within the local network (LAN). The process begins with the initiating party sending a request to the STUN server, which records the device's IP address (such as for video). Subsequently, using protocols like WebRTC or ICE, a peer-to-peer connection is established. Unlike application layer gateways (ALGs) that also enable two-way communication through NATs, STUN does not necessitate any router configuration. </w:t>
+      </w:r>
+      <w:r>
+        <w:rPr>
+          <w:rFonts w:hint="default" w:ascii="Times New Roman" w:hAnsi="Times New Roman"/>
+          <w:b w:val="0"/>
+          <w:bCs w:val="0"/>
+          <w:color w:val="0000FF"/>
+          <w:sz w:val="24"/>
+          <w:szCs w:val="24"/>
+          <w:lang w:val="en-US"/>
+        </w:rPr>
+        <w:t>(adagobo et al, 2023)</w:t>
+      </w:r>
+    </w:p>
+    <w:p>
+      <w:pPr>
+        <w:rPr>
+          <w:rFonts w:hint="default" w:ascii="Times New Roman" w:hAnsi="Times New Roman"/>
+          <w:sz w:val="24"/>
+          <w:szCs w:val="24"/>
+          <w:lang w:val="en-US"/>
+        </w:rPr>
+      </w:pPr>
+    </w:p>
+    <w:p>
+      <w:pPr>
+        <w:rPr>
+          <w:rFonts w:hint="default" w:ascii="Times New Roman" w:hAnsi="Times New Roman"/>
+          <w:b/>
+          <w:bCs/>
+          <w:sz w:val="24"/>
+          <w:szCs w:val="24"/>
           <w:u w:val="none"/>
           <w:lang w:val="en-US"/>
         </w:rPr>
+      </w:pPr>
+      <w:r>
+        <w:rPr>
+          <w:rFonts w:hint="default" w:ascii="Times New Roman" w:hAnsi="Times New Roman"/>
+          <w:b/>
+          <w:bCs/>
+          <w:sz w:val="24"/>
+          <w:szCs w:val="24"/>
+          <w:u w:val="none"/>
+          <w:lang w:val="en-US"/>
+        </w:rPr>
         <w:t>3.4 Sprint Review and Retrospective</w:t>
-      </w:r>
-    </w:p>
-    <w:p>
-      <w:pPr>
-        <w:rPr>
-          <w:rFonts w:hint="default" w:ascii="Times New Roman" w:hAnsi="Times New Roman"/>
-          <w:sz w:val="24"/>
-          <w:szCs w:val="24"/>
-          <w:lang w:val="en-US"/>
-        </w:rPr>
-      </w:pPr>
-    </w:p>
-    <w:p>
-      <w:pPr>
-        <w:rPr>
-          <w:rFonts w:hint="default" w:ascii="Times New Roman" w:hAnsi="Times New Roman" w:cs="Times New Roman"/>
-          <w:sz w:val="24"/>
-          <w:szCs w:val="24"/>
-          <w:lang w:val="en-US"/>
-        </w:rPr>
-      </w:pPr>
-      <w:r>
-        <w:rPr>
-          <w:rFonts w:hint="default" w:ascii="Times New Roman" w:hAnsi="Times New Roman"/>
-          <w:sz w:val="24"/>
-          <w:szCs w:val="24"/>
-          <w:lang w:val="en-US"/>
-        </w:rPr>
-        <w:t xml:space="preserve">The Sprint Review is held at the end of each Sprint to inspect the work done and gather feedback from stakeholders. The team demonstrates the completed work, and discussions focus on what was accomplished versus what was planned. This meeting is not just about showcasing the work but also about fostering a collaborative environment where stakeholders can provide input, which may lead to adjustments in the Product Backlog. Following the Sprint Review, the team conducts a Sprint Retrospective, a meeting dedicated to reflecting on the Sprint. The Retrospective is an opportunity for the team to discuss what went well, what didn't, and what could be improved in the next Sprint. These meetings are essential for continuous improvement, allowing the team to identify and implement changes that enhance their effectiveness in future Sprints </w:t>
-      </w:r>
-      <w:r>
-        <w:rPr>
-          <w:rFonts w:hint="default" w:ascii="Times New Roman" w:hAnsi="Times New Roman"/>
-          <w:color w:val="0000FF"/>
-          <w:sz w:val="24"/>
-          <w:szCs w:val="24"/>
-          <w:lang w:val="en-US"/>
-        </w:rPr>
-        <w:t>(Schwaber &amp; Sutherland, 2020; VersionOne, 2021).</w:t>
       </w:r>
     </w:p>
     <w:p>
@@ -4182,6 +4210,83 @@
         <w:keepNext w:val="0"/>
         <w:keepLines w:val="0"/>
         <w:widowControl/>
+        <w:suppressLineNumbers w:val="0"/>
+        <w:rPr>
+          <w:rFonts w:hint="default" w:ascii="Times New Roman" w:hAnsi="Times New Roman" w:cs="Times New Roman"/>
+          <w:sz w:val="24"/>
+          <w:szCs w:val="24"/>
+          <w:lang w:val="en-US"/>
+        </w:rPr>
+      </w:pPr>
+      <w:r>
+        <w:t xml:space="preserve">The Sprint Review, held at the end of each Sprint, serves as a critical checkpoint to inspect the work completed and gather feedback from </w:t>
+      </w:r>
+      <w:r>
+        <w:rPr>
+          <w:rFonts w:hint="default"/>
+          <w:lang w:val="en-US"/>
+        </w:rPr>
+        <w:t>users</w:t>
+      </w:r>
+      <w:r>
+        <w:t xml:space="preserve">. During this meeting, the development team demonstrates the completed work to the </w:t>
+      </w:r>
+      <w:r>
+        <w:rPr>
+          <w:rFonts w:hint="default"/>
+          <w:lang w:val="en-US"/>
+        </w:rPr>
+        <w:t>users</w:t>
+      </w:r>
+      <w:r>
+        <w:t xml:space="preserve">, highlighting the deliverables achieved during the Sprint. The discussion focuses on comparing what was accomplished against the initial Sprint goals and planned tasks. This review is not merely a showcase of completed work but a dynamic forum where stakeholders can provide valuable input. This feedback can lead to necessary adjustments in the Product Backlog, ensuring that the project remains aligned with </w:t>
+      </w:r>
+      <w:r>
+        <w:rPr>
+          <w:rFonts w:hint="default"/>
+          <w:lang w:val="en-US"/>
+        </w:rPr>
+        <w:t xml:space="preserve">users’ </w:t>
+      </w:r>
+      <w:r>
+        <w:t>expectations and evolving requirements.</w:t>
+      </w:r>
+      <w:r>
+        <w:rPr>
+          <w:rFonts w:hint="default"/>
+          <w:lang w:val="en-US"/>
+        </w:rPr>
+        <w:t xml:space="preserve"> </w:t>
+      </w:r>
+      <w:r>
+        <w:t>Following the Sprint Review, the team engages in a Sprint Retrospective. This meeting is dedicated to reflecting on the Sprint's processes and outcomes. The Retrospective provides an opportunity for the team to candidly discuss what went well, what did not go as planned, and what could be improved in future Sprints. The team identifies specific areas for improvement, such as workflow optimizations, communication enhancements, or technical practices that need refinement.</w:t>
+      </w:r>
+      <w:r>
+        <w:rPr>
+          <w:rFonts w:hint="default" w:ascii="Times New Roman" w:hAnsi="Times New Roman"/>
+          <w:sz w:val="24"/>
+          <w:szCs w:val="24"/>
+          <w:lang w:val="en-US"/>
+        </w:rPr>
+        <w:t xml:space="preserve"> </w:t>
+      </w:r>
+      <w:r>
+        <w:rPr>
+          <w:rFonts w:hint="default" w:ascii="Times New Roman" w:hAnsi="Times New Roman"/>
+          <w:color w:val="0000FF"/>
+          <w:sz w:val="24"/>
+          <w:szCs w:val="24"/>
+          <w:lang w:val="en-US"/>
+        </w:rPr>
+        <w:t>(Schwaber &amp; Sutherland, 2020; VersionOne, 2021).</w:t>
+      </w:r>
+    </w:p>
+    <w:p>
+      <w:pPr>
+        <w:pStyle w:val="6"/>
+        <w:keepNext w:val="0"/>
+        <w:keepLines w:val="0"/>
+        <w:widowControl/>
         <w:numPr>
           <w:ilvl w:val="0"/>
           <w:numId w:val="0"/>
@@ -4197,6 +4302,140 @@
           <w:lang w:val="en-US"/>
         </w:rPr>
       </w:pPr>
+      <w:r>
+        <w:rPr>
+          <w:rFonts w:hint="default"/>
+          <w:b w:val="0"/>
+          <w:bCs w:val="0"/>
+          <w:sz w:val="24"/>
+          <w:szCs w:val="24"/>
+          <w:lang w:val="en-US"/>
+        </w:rPr>
+        <w:t>Within the context of our project, these meetings are essential for several reasons. The Sprint Review allows us to ensure that the development of the video conferencing feature and the overall e-learning platform meets the users’ needs. By demonstrating the functionality related to real-time communication, course management, and submission handling, we can obtain immediate feedback and make adjustments to the RTC API, signaling server, and other components as necessary.</w:t>
+      </w:r>
+    </w:p>
+    <w:p>
+      <w:pPr>
+        <w:pStyle w:val="6"/>
+        <w:keepNext w:val="0"/>
+        <w:keepLines w:val="0"/>
+        <w:widowControl/>
+        <w:numPr>
+          <w:ilvl w:val="0"/>
+          <w:numId w:val="0"/>
+        </w:numPr>
+        <w:suppressLineNumbers w:val="0"/>
+        <w:ind w:leftChars="0" w:right="0" w:rightChars="0"/>
+        <w:rPr>
+          <w:rFonts w:hint="default"/>
+          <w:b w:val="0"/>
+          <w:bCs w:val="0"/>
+          <w:sz w:val="24"/>
+          <w:szCs w:val="24"/>
+          <w:lang w:val="en-US"/>
+        </w:rPr>
+      </w:pPr>
+      <w:r>
+        <w:rPr>
+          <w:rFonts w:hint="default"/>
+          <w:b w:val="0"/>
+          <w:bCs w:val="0"/>
+          <w:sz w:val="24"/>
+          <w:szCs w:val="24"/>
+          <w:lang w:val="en-US"/>
+        </w:rPr>
+        <w:t>The Sprint Retrospective, on the other hand, enables the team to reflect on the technical challenges encountered during the development of these features. For instance, we can discuss the integration of STUN for NAT traversal in our WebRTC implementation, the efficiency of our data flow for course and submission management, and any issues related to the entity-relationship mapping of our database. By evaluating these aspects, we can identify and implement changes that will enhance our development process, improve code quality, and ensure robust functionality in future Sprints. They ensure that the team remains responsive to user feedback, adapts to changes efficiently, and continuously seeks ways to enhance their effectiveness. These meetings contribute to the iterative and incremental development approach, which is crucial for delivering a high-quality e-learning platform that meets both current and future needs of users.</w:t>
+      </w:r>
+    </w:p>
+    <w:p>
+      <w:pPr>
+        <w:pStyle w:val="6"/>
+        <w:keepNext w:val="0"/>
+        <w:keepLines w:val="0"/>
+        <w:widowControl/>
+        <w:numPr>
+          <w:ilvl w:val="0"/>
+          <w:numId w:val="0"/>
+        </w:numPr>
+        <w:suppressLineNumbers w:val="0"/>
+        <w:ind w:leftChars="0" w:right="0" w:rightChars="0"/>
+        <w:rPr>
+          <w:rFonts w:hint="default"/>
+          <w:b/>
+          <w:bCs/>
+          <w:sz w:val="24"/>
+          <w:szCs w:val="24"/>
+          <w:lang w:val="en-US"/>
+        </w:rPr>
+      </w:pPr>
+      <w:r>
+        <w:rPr>
+          <w:rFonts w:hint="default"/>
+          <w:b/>
+          <w:bCs/>
+          <w:sz w:val="24"/>
+          <w:szCs w:val="24"/>
+          <w:lang w:val="en-US"/>
+        </w:rPr>
+        <w:t>3.5 Summary of Chapter</w:t>
+      </w:r>
+    </w:p>
+    <w:p>
+      <w:pPr>
+        <w:pStyle w:val="6"/>
+        <w:keepNext w:val="0"/>
+        <w:keepLines w:val="0"/>
+        <w:widowControl/>
+        <w:numPr>
+          <w:ilvl w:val="0"/>
+          <w:numId w:val="0"/>
+        </w:numPr>
+        <w:suppressLineNumbers w:val="0"/>
+        <w:ind w:leftChars="0" w:right="0" w:rightChars="0"/>
+        <w:rPr>
+          <w:rFonts w:hint="default"/>
+          <w:b w:val="0"/>
+          <w:bCs w:val="0"/>
+          <w:sz w:val="24"/>
+          <w:szCs w:val="24"/>
+          <w:lang w:val="en-US"/>
+        </w:rPr>
+      </w:pPr>
+      <w:r>
+        <w:rPr>
+          <w:rFonts w:hint="default"/>
+          <w:b w:val="0"/>
+          <w:bCs w:val="0"/>
+          <w:sz w:val="24"/>
+          <w:szCs w:val="24"/>
+          <w:lang w:val="en-US"/>
+        </w:rPr>
+        <w:t>This chapter describes how we used the Agile methodology to direct the development of the e-learning platform's video conferencing capability. Iterative development was used to build the project, integrating ongoing criticism and enhancements. A variety of software tools and technologies were used, with HTML and CSS being used for the user interface design and JavaScript serving as the main language for the backend. The server system was hosted on personal computers during the deployment process. For efficient real-time interactions, data transmission between devices was facilitated by the platform's communication, which depended on strong internet connections. Sprint Reviews and Retrospectives were held during the development process to assess th</w:t>
+      </w:r>
+      <w:bookmarkStart w:id="0" w:name="_GoBack"/>
+      <w:r>
+        <w:rPr>
+          <w:rFonts w:hint="default"/>
+          <w:b w:val="0"/>
+          <w:bCs w:val="0"/>
+          <w:sz w:val="24"/>
+          <w:szCs w:val="24"/>
+          <w:lang w:val="en-US"/>
+        </w:rPr>
+        <w:t>e project's progress, get input, and apply improvements. This helped to guarante</w:t>
+      </w:r>
+      <w:bookmarkEnd w:id="0"/>
+      <w:r>
+        <w:rPr>
+          <w:rFonts w:hint="default"/>
+          <w:b w:val="0"/>
+          <w:bCs w:val="0"/>
+          <w:sz w:val="24"/>
+          <w:szCs w:val="24"/>
+          <w:lang w:val="en-US"/>
+        </w:rPr>
+        <w:t>e that the project satisfied user requirements and upheld strict performance and security criteria.</w:t>
+      </w:r>
     </w:p>
     <w:sectPr>
       <w:pgSz w:w="11906" w:h="16838"/>

</xml_diff>